<commit_message>
New Topics for The Final Exam
</commit_message>
<xml_diff>
--- a/Python Topics for The Final Exam.docx
+++ b/Python Topics for The Final Exam.docx
@@ -347,6 +347,122 @@
         </w:rPr>
         <w:t>g</w:t>
       </w:r>
+    </w:p>
+    <w:p>
+      <w:pPr>
+        <w:pStyle w:val="ListParagraph"/>
+        <w:rPr>
+          <w:lang w:val="en-US"/>
+        </w:rPr>
+      </w:pPr>
+    </w:p>
+    <w:p>
+      <w:pPr>
+        <w:pStyle w:val="ListParagraph"/>
+        <w:numPr>
+          <w:ilvl w:val="0"/>
+          <w:numId w:val="2"/>
+        </w:numPr>
+        <w:rPr>
+          <w:color w:val="0070C0"/>
+          <w:lang w:val="en-US"/>
+        </w:rPr>
+      </w:pPr>
+      <w:r>
+        <w:rPr>
+          <w:color w:val="0070C0"/>
+          <w:lang w:val="en-US"/>
+        </w:rPr>
+        <w:t>How Git and GitHub work</w:t>
+      </w:r>
+    </w:p>
+    <w:p>
+      <w:pPr>
+        <w:pStyle w:val="ListParagraph"/>
+      </w:pPr>
+    </w:p>
+    <w:p>
+      <w:pPr>
+        <w:pStyle w:val="ListParagraph"/>
+        <w:numPr>
+          <w:ilvl w:val="0"/>
+          <w:numId w:val="2"/>
+        </w:numPr>
+        <w:rPr>
+          <w:color w:val="0070C0"/>
+          <w:lang w:val="en-US"/>
+        </w:rPr>
+      </w:pPr>
+      <w:r>
+        <w:rPr>
+          <w:color w:val="0070C0"/>
+        </w:rPr>
+        <w:t>Explanation of the process for including changes in a local repository</w:t>
+      </w:r>
+    </w:p>
+    <w:p>
+      <w:pPr>
+        <w:pStyle w:val="ListParagraph"/>
+      </w:pPr>
+    </w:p>
+    <w:p>
+      <w:pPr>
+        <w:pStyle w:val="ListParagraph"/>
+        <w:numPr>
+          <w:ilvl w:val="0"/>
+          <w:numId w:val="2"/>
+        </w:numPr>
+        <w:rPr>
+          <w:color w:val="0070C0"/>
+          <w:lang w:val="en-US"/>
+        </w:rPr>
+      </w:pPr>
+      <w:r>
+        <w:rPr>
+          <w:color w:val="0070C0"/>
+          <w:lang w:val="en-US"/>
+        </w:rPr>
+        <w:t>How to push a local repository to a remote repository</w:t>
+      </w:r>
+    </w:p>
+    <w:p>
+      <w:pPr>
+        <w:pStyle w:val="ListParagraph"/>
+        <w:rPr>
+          <w:lang w:val="en-US"/>
+        </w:rPr>
+      </w:pPr>
+    </w:p>
+    <w:p>
+      <w:pPr>
+        <w:pStyle w:val="ListParagraph"/>
+        <w:numPr>
+          <w:ilvl w:val="0"/>
+          <w:numId w:val="3"/>
+        </w:numPr>
+        <w:rPr>
+          <w:color w:val="0070C0"/>
+        </w:rPr>
+      </w:pPr>
+      <w:r>
+        <w:rPr>
+          <w:color w:val="0070C0"/>
+        </w:rPr>
+        <w:t>What is the library called to integrate Git and Python?</w:t>
+      </w:r>
+    </w:p>
+    <w:p>
+      <w:pPr>
+        <w:pStyle w:val="ListParagraph"/>
+      </w:pPr>
+    </w:p>
+    <w:p>
+      <w:pPr>
+        <w:pStyle w:val="ListParagraph"/>
+        <w:rPr>
+          <w:lang w:val="en-US"/>
+        </w:rPr>
+      </w:pPr>
     </w:p>
     <w:p>
       <w:pPr>

</xml_diff>